<commit_message>
added date to tujioanxin sunjianwei.
</commit_message>
<xml_diff>
--- a/trunk/tuijianxin/ejwsun_purdue.docx
+++ b/trunk/tuijianxin/ejwsun_purdue.docx
@@ -206,7 +206,7 @@
     <w:p>
       <w:pPr>
         <w:rPr>
-          <w:rFonts w:ascii="Times" w:hAnsi="Times" w:cs="Times" w:hint="eastAsia"/>
+          <w:rFonts w:ascii="Times" w:hAnsi="Times" w:cs="Times"/>
           <w:sz w:val="22"/>
         </w:rPr>
       </w:pPr>
@@ -228,7 +228,7 @@
     <w:p>
       <w:pPr>
         <w:rPr>
-          <w:rFonts w:ascii="Times" w:hAnsi="Times" w:cs="Times" w:hint="eastAsia"/>
+          <w:rFonts w:ascii="Times" w:hAnsi="Times" w:cs="Times"/>
           <w:sz w:val="22"/>
         </w:rPr>
       </w:pPr>
@@ -288,149 +288,174 @@
           <w:sz w:val="22"/>
         </w:rPr>
         <w:t xml:space="preserve">a </w:t>
+      </w:r>
+      <w:r>
+        <w:rPr>
+          <w:rFonts w:ascii="Times" w:hAnsi="Times" w:cs="Times" w:hint="eastAsia"/>
+          <w:sz w:val="22"/>
+        </w:rPr>
+        <w:t xml:space="preserve">good </w:t>
+      </w:r>
+      <w:r>
+        <w:rPr>
+          <w:rFonts w:ascii="Times" w:hAnsi="Times" w:cs="Times"/>
+          <w:sz w:val="22"/>
+        </w:rPr>
+        <w:t xml:space="preserve">potential for research </w:t>
+      </w:r>
+      <w:r>
+        <w:rPr>
+          <w:rFonts w:ascii="Times" w:hAnsi="Times" w:cs="Times"/>
+          <w:sz w:val="22"/>
+        </w:rPr>
+        <w:t>works. Therefore</w:t>
+      </w:r>
+      <w:r>
+        <w:rPr>
+          <w:rFonts w:ascii="Times" w:hAnsi="Times" w:cs="Times"/>
+          <w:sz w:val="22"/>
+        </w:rPr>
+        <w:t xml:space="preserve"> I strongly recommend him for your favorable consideration. If I could offer any further assistance, please do not hesitate to contact me.</w:t>
+      </w:r>
+    </w:p>
+    <w:p>
+      <w:pPr>
+        <w:rPr>
+          <w:rFonts w:ascii="Times" w:hAnsi="Times" w:cs="Times"/>
+          <w:sz w:val="22"/>
+        </w:rPr>
+      </w:pPr>
+      <w:r>
+        <w:rPr>
+          <w:rFonts w:ascii="Times" w:hAnsi="Times" w:cs="Times"/>
+          <w:sz w:val="22"/>
+        </w:rPr>
+        <w:t>Sincerely</w:t>
+      </w:r>
+      <w:r>
+        <w:rPr>
+          <w:rFonts w:ascii="Times" w:hAnsi="Times" w:cs="Times"/>
+          <w:sz w:val="22"/>
+        </w:rPr>
+        <w:t xml:space="preserve"> </w:t>
+      </w:r>
+    </w:p>
+    <w:p>
+      <w:pPr>
+        <w:rPr>
+          <w:rFonts w:ascii="Times" w:hAnsi="Times" w:cs="Times"/>
+          <w:sz w:val="22"/>
+        </w:rPr>
+      </w:pPr>
+      <w:r>
+        <w:rPr>
+          <w:rFonts w:ascii="Times" w:hAnsi="Times" w:cs="Times"/>
+          <w:sz w:val="22"/>
+        </w:rPr>
+        <w:t>Dr. Jianwei Sun</w:t>
+      </w:r>
+    </w:p>
+    <w:p>
+      <w:pPr>
+        <w:rPr>
+          <w:rFonts w:ascii="Times" w:hAnsi="Times" w:cs="Times"/>
+          <w:sz w:val="22"/>
+        </w:rPr>
+      </w:pPr>
+      <w:r>
+        <w:rPr>
+          <w:rFonts w:ascii="Times" w:hAnsi="Times" w:cs="Times"/>
+          <w:sz w:val="22"/>
+        </w:rPr>
+        <w:t>Dean of Department of Internet Security</w:t>
+      </w:r>
+    </w:p>
+    <w:p>
+      <w:pPr>
+        <w:rPr>
+          <w:rFonts w:ascii="Times" w:hAnsi="Times" w:cs="Times"/>
+          <w:sz w:val="22"/>
+        </w:rPr>
+      </w:pPr>
+      <w:r>
+        <w:rPr>
+          <w:rFonts w:ascii="Times" w:hAnsi="Times" w:cs="Times"/>
+          <w:sz w:val="22"/>
+        </w:rPr>
+        <w:t>School of Software</w:t>
+      </w:r>
+    </w:p>
+    <w:p>
+      <w:pPr>
+        <w:rPr>
+          <w:rFonts w:ascii="Times" w:hAnsi="Times" w:cs="Times"/>
+          <w:sz w:val="22"/>
+        </w:rPr>
+      </w:pPr>
+      <w:r>
+        <w:rPr>
+          <w:rFonts w:ascii="Times" w:hAnsi="Times" w:cs="Times"/>
+          <w:sz w:val="22"/>
+        </w:rPr>
+        <w:t>Beijing Institute of Technology</w:t>
+      </w:r>
+    </w:p>
+    <w:p>
+      <w:pPr>
+        <w:rPr>
+          <w:rFonts w:ascii="Times" w:hAnsi="Times" w:cs="Times"/>
+          <w:sz w:val="22"/>
+        </w:rPr>
+      </w:pPr>
+      <w:r>
+        <w:rPr>
+          <w:rFonts w:ascii="Times" w:hAnsi="Times" w:cs="Times"/>
+          <w:sz w:val="22"/>
+        </w:rPr>
+        <w:t>TEL: 86-010-6891-4977-15</w:t>
+      </w:r>
+    </w:p>
+    <w:p>
+      <w:pPr>
+        <w:rPr>
+          <w:rFonts w:ascii="Times" w:hAnsi="Times" w:cs="Times" w:hint="eastAsia"/>
+          <w:sz w:val="22"/>
+        </w:rPr>
+      </w:pPr>
+      <w:r>
+        <w:rPr>
+          <w:rFonts w:ascii="Times" w:hAnsi="Times" w:cs="Times"/>
+          <w:sz w:val="22"/>
+        </w:rPr>
+        <w:t xml:space="preserve">Email: </w:t>
+      </w:r>
+      <w:hyperlink r:id="rId5" w:history="1">
+        <w:r>
+          <w:rPr>
+            <w:rStyle w:val="a3"/>
+            <w:rFonts w:ascii="Times" w:hAnsi="Times" w:cs="Times"/>
+            <w:sz w:val="22"/>
+          </w:rPr>
+          <w:t>ejwsun@bit.edu.cn</w:t>
+        </w:r>
+      </w:hyperlink>
+    </w:p>
+    <w:p>
+      <w:pPr>
+        <w:rPr>
+          <w:rFonts w:ascii="Times" w:hAnsi="Times" w:cs="Times"/>
+          <w:sz w:val="22"/>
+        </w:rPr>
+      </w:pPr>
+      <w:r>
+        <w:rPr>
+          <w:rFonts w:ascii="Times" w:hAnsi="Times" w:cs="Times"/>
+          <w:sz w:val="22"/>
+        </w:rPr>
+        <w:t>December 28, 2012</w:t>
       </w:r>
       <w:bookmarkStart w:id="0" w:name="_GoBack"/>
       <w:bookmarkEnd w:id="0"/>
-      <w:r>
-        <w:rPr>
-          <w:rFonts w:ascii="Times" w:hAnsi="Times" w:cs="Times" w:hint="eastAsia"/>
-          <w:sz w:val="22"/>
-        </w:rPr>
-        <w:t xml:space="preserve">good </w:t>
-      </w:r>
-      <w:r>
-        <w:rPr>
-          <w:rFonts w:ascii="Times" w:hAnsi="Times" w:cs="Times"/>
-          <w:sz w:val="22"/>
-        </w:rPr>
-        <w:t xml:space="preserve">potential for research </w:t>
-      </w:r>
-      <w:r>
-        <w:rPr>
-          <w:rFonts w:ascii="Times" w:hAnsi="Times" w:cs="Times"/>
-          <w:sz w:val="22"/>
-        </w:rPr>
-        <w:t>works. Therefore</w:t>
-      </w:r>
-      <w:r>
-        <w:rPr>
-          <w:rFonts w:ascii="Times" w:hAnsi="Times" w:cs="Times"/>
-          <w:sz w:val="22"/>
-        </w:rPr>
-        <w:t xml:space="preserve"> I strongly recommend him for your favorable consideration. If I could offer any further assistance, please do not hesitate to contact me.</w:t>
-      </w:r>
-    </w:p>
-    <w:p>
-      <w:pPr>
-        <w:rPr>
-          <w:rFonts w:ascii="Times" w:hAnsi="Times" w:cs="Times"/>
-          <w:sz w:val="22"/>
-        </w:rPr>
-      </w:pPr>
-      <w:r>
-        <w:rPr>
-          <w:rFonts w:ascii="Times" w:hAnsi="Times" w:cs="Times"/>
-          <w:sz w:val="22"/>
-        </w:rPr>
-        <w:t>Sincerely</w:t>
-      </w:r>
-      <w:r>
-        <w:rPr>
-          <w:rFonts w:ascii="Times" w:hAnsi="Times" w:cs="Times"/>
-          <w:sz w:val="22"/>
-        </w:rPr>
-        <w:t xml:space="preserve"> </w:t>
-      </w:r>
-    </w:p>
-    <w:p>
-      <w:pPr>
-        <w:rPr>
-          <w:rFonts w:ascii="Times" w:hAnsi="Times" w:cs="Times"/>
-          <w:sz w:val="22"/>
-        </w:rPr>
-      </w:pPr>
-      <w:r>
-        <w:rPr>
-          <w:rFonts w:ascii="Times" w:hAnsi="Times" w:cs="Times"/>
-          <w:sz w:val="22"/>
-        </w:rPr>
-        <w:t>Dr. Jianwei Sun</w:t>
-      </w:r>
-    </w:p>
-    <w:p>
-      <w:pPr>
-        <w:rPr>
-          <w:rFonts w:ascii="Times" w:hAnsi="Times" w:cs="Times"/>
-          <w:sz w:val="22"/>
-        </w:rPr>
-      </w:pPr>
-      <w:r>
-        <w:rPr>
-          <w:rFonts w:ascii="Times" w:hAnsi="Times" w:cs="Times"/>
-          <w:sz w:val="22"/>
-        </w:rPr>
-        <w:t>Dean of Department of Internet Security</w:t>
-      </w:r>
-    </w:p>
-    <w:p>
-      <w:pPr>
-        <w:rPr>
-          <w:rFonts w:ascii="Times" w:hAnsi="Times" w:cs="Times"/>
-          <w:sz w:val="22"/>
-        </w:rPr>
-      </w:pPr>
-      <w:r>
-        <w:rPr>
-          <w:rFonts w:ascii="Times" w:hAnsi="Times" w:cs="Times"/>
-          <w:sz w:val="22"/>
-        </w:rPr>
-        <w:t>School of Software</w:t>
-      </w:r>
-    </w:p>
-    <w:p>
-      <w:pPr>
-        <w:rPr>
-          <w:rFonts w:ascii="Times" w:hAnsi="Times" w:cs="Times"/>
-          <w:sz w:val="22"/>
-        </w:rPr>
-      </w:pPr>
-      <w:r>
-        <w:rPr>
-          <w:rFonts w:ascii="Times" w:hAnsi="Times" w:cs="Times"/>
-          <w:sz w:val="22"/>
-        </w:rPr>
-        <w:t>Beijing Institute of Technology</w:t>
-      </w:r>
-    </w:p>
-    <w:p>
-      <w:pPr>
-        <w:rPr>
-          <w:rFonts w:ascii="Times" w:hAnsi="Times" w:cs="Times"/>
-          <w:sz w:val="22"/>
-        </w:rPr>
-      </w:pPr>
-      <w:r>
-        <w:rPr>
-          <w:rFonts w:ascii="Times" w:hAnsi="Times" w:cs="Times"/>
-          <w:sz w:val="22"/>
-        </w:rPr>
-        <w:t>TEL: 86-010-6891-4977-15</w:t>
-      </w:r>
-    </w:p>
-    <w:p>
-      <w:pPr>
-        <w:rPr>
-          <w:rFonts w:ascii="Times" w:hAnsi="Times" w:cs="Times"/>
-          <w:sz w:val="22"/>
-        </w:rPr>
-      </w:pPr>
-      <w:r>
-        <w:rPr>
-          <w:rFonts w:ascii="Times" w:hAnsi="Times" w:cs="Times"/>
-          <w:sz w:val="22"/>
-        </w:rPr>
-        <w:t>Email: ejwsun@bit.edu.cn</w:t>
-      </w:r>
     </w:p>
     <w:p>
       <w:pPr>
@@ -644,6 +669,17 @@
     <w:semiHidden/>
     <w:unhideWhenUsed/>
   </w:style>
+  <w:style w:type="character" w:styleId="a3">
+    <w:name w:val="Hyperlink"/>
+    <w:basedOn w:val="a0"/>
+    <w:uiPriority w:val="99"/>
+    <w:unhideWhenUsed/>
+    <w:rsid w:val="00AD622A"/>
+    <w:rPr>
+      <w:color w:val="0000FF" w:themeColor="hyperlink"/>
+      <w:u w:val="single"/>
+    </w:rPr>
+  </w:style>
 </w:styles>
 </file>
 
@@ -840,6 +876,17 @@
     <w:uiPriority w:val="99"/>
     <w:semiHidden/>
     <w:unhideWhenUsed/>
+  </w:style>
+  <w:style w:type="character" w:styleId="a3">
+    <w:name w:val="Hyperlink"/>
+    <w:basedOn w:val="a0"/>
+    <w:uiPriority w:val="99"/>
+    <w:unhideWhenUsed/>
+    <w:rsid w:val="00AD622A"/>
+    <w:rPr>
+      <w:color w:val="0000FF" w:themeColor="hyperlink"/>
+      <w:u w:val="single"/>
+    </w:rPr>
   </w:style>
 </w:styles>
 </file>

</xml_diff>